<commit_message>
first time creating branch
</commit_message>
<xml_diff>
--- a/Hello.docx
+++ b/Hello.docx
@@ -73,6 +73,25 @@
           <w:lang w:val="en-CA"/>
         </w:rPr>
         <w:t>Kem cho maaz ama</w:t>
+      </w:r>
+      <w:r>
+        <w:rPr>
+          <w:lang w:val="en-CA"/>
+        </w:rPr>
+        <w:t xml:space="preserve"> </w:t>
+      </w:r>
+    </w:p>
+    <w:p>
+      <w:pPr>
+        <w:rPr>
+          <w:lang w:val="en-CA"/>
+        </w:rPr>
+      </w:pPr>
+      <w:r>
+        <w:rPr>
+          <w:lang w:val="en-CA"/>
+        </w:rPr>
+        <w:t>Chalo chalo</w:t>
       </w:r>
     </w:p>
     <w:p>

</xml_diff>

<commit_message>
new changes in hello and create and push new branch
</commit_message>
<xml_diff>
--- a/Hello.docx
+++ b/Hello.docx
@@ -73,25 +73,6 @@
           <w:lang w:val="en-CA"/>
         </w:rPr>
         <w:t>Kem cho maaz ama</w:t>
-      </w:r>
-      <w:r>
-        <w:rPr>
-          <w:lang w:val="en-CA"/>
-        </w:rPr>
-        <w:t xml:space="preserve"> </w:t>
-      </w:r>
-    </w:p>
-    <w:p>
-      <w:pPr>
-        <w:rPr>
-          <w:lang w:val="en-CA"/>
-        </w:rPr>
-      </w:pPr>
-      <w:r>
-        <w:rPr>
-          <w:lang w:val="en-CA"/>
-        </w:rPr>
-        <w:t>Chalo chalo</w:t>
       </w:r>
     </w:p>
     <w:p>

</xml_diff>